<commit_message>
Added basic sign in
</commit_message>
<xml_diff>
--- a/Task4/Report.docx
+++ b/Task4/Report.docx
@@ -88,7 +88,7 @@
           </mc:Choice>
           <mc:Fallback>
             <w:pict>
-              <v:rect w14:anchorId="077DFA0D" id="Rectangle 15" o:spid="_x0000_s1026" style="position:absolute;margin-left:0;margin-top:0;width:841.9pt;height:595.3pt;z-index:-251646976;visibility:visible;mso-wrap-style:square;mso-width-percent:0;mso-height-percent:0;mso-wrap-distance-left:9pt;mso-wrap-distance-top:0;mso-wrap-distance-right:9pt;mso-wrap-distance-bottom:0;mso-position-horizontal:left;mso-position-horizontal-relative:page;mso-position-vertical:top;mso-position-vertical-relative:page;mso-width-percent:0;mso-height-percent:0;mso-width-relative:right-margin-area;mso-height-relative:bottom-margin-area;v-text-anchor:middle" o:gfxdata="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" fillcolor="#3aafa9" stroked="f" strokeweight="1pt">
+              <v:rect w14:anchorId="37792613" id="Rectangle 15" o:spid="_x0000_s1026" style="position:absolute;margin-left:0;margin-top:0;width:841.9pt;height:595.3pt;z-index:-251646976;visibility:visible;mso-wrap-style:square;mso-width-percent:0;mso-height-percent:0;mso-wrap-distance-left:9pt;mso-wrap-distance-top:0;mso-wrap-distance-right:9pt;mso-wrap-distance-bottom:0;mso-position-horizontal:left;mso-position-horizontal-relative:page;mso-position-vertical:top;mso-position-vertical-relative:page;mso-width-percent:0;mso-height-percent:0;mso-width-relative:right-margin-area;mso-height-relative:bottom-margin-area;v-text-anchor:middle" o:gfxdata="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" fillcolor="#3aafa9" stroked="f" strokeweight="1pt">
                 <w10:wrap anchorx="page" anchory="page"/>
               </v:rect>
             </w:pict>
@@ -3330,7 +3330,27 @@
           <w:sz w:val="18"/>
           <w:szCs w:val="20"/>
         </w:rPr>
-        <w:t>W. S. Humphrey, The Personal Software Process, 2000.</w:t>
+        <w:t xml:space="preserve">W. S. Humphrey, </w:t>
+      </w:r>
+      <w:proofErr w:type="gramStart"/>
+      <w:r>
+        <w:rPr>
+          <w:rFonts w:ascii="Museo Sans Rounded 300" w:hAnsi="Museo Sans Rounded 300"/>
+          <w:color w:val="7F7F7F" w:themeColor="text1" w:themeTint="80"/>
+          <w:sz w:val="18"/>
+          <w:szCs w:val="20"/>
+        </w:rPr>
+        <w:t>The</w:t>
+      </w:r>
+      <w:proofErr w:type="gramEnd"/>
+      <w:r>
+        <w:rPr>
+          <w:rFonts w:ascii="Museo Sans Rounded 300" w:hAnsi="Museo Sans Rounded 300"/>
+          <w:color w:val="7F7F7F" w:themeColor="text1" w:themeTint="80"/>
+          <w:sz w:val="18"/>
+          <w:szCs w:val="20"/>
+        </w:rPr>
+        <w:t xml:space="preserve"> Personal Software Process, 2000.</w:t>
       </w:r>
     </w:p>
     <w:p>
@@ -3657,7 +3677,27 @@
           <w:sz w:val="20"/>
           <w:szCs w:val="20"/>
         </w:rPr>
-        <w:t>over ten development tools including Emacs and Vim.</w:t>
+        <w:t xml:space="preserve">over ten development tools including </w:t>
+      </w:r>
+      <w:proofErr w:type="spellStart"/>
+      <w:r>
+        <w:rPr>
+          <w:rFonts w:ascii="Museo Sans Rounded 300" w:hAnsi="Museo Sans Rounded 300"/>
+          <w:color w:val="262626" w:themeColor="text1" w:themeTint="D9"/>
+          <w:sz w:val="20"/>
+          <w:szCs w:val="20"/>
+        </w:rPr>
+        <w:t>Emacs</w:t>
+      </w:r>
+      <w:proofErr w:type="spellEnd"/>
+      <w:r>
+        <w:rPr>
+          <w:rFonts w:ascii="Museo Sans Rounded 300" w:hAnsi="Museo Sans Rounded 300"/>
+          <w:color w:val="262626" w:themeColor="text1" w:themeTint="D9"/>
+          <w:sz w:val="20"/>
+          <w:szCs w:val="20"/>
+        </w:rPr>
+        <w:t xml:space="preserve"> and Vim.</w:t>
       </w:r>
     </w:p>
     <w:p>
@@ -4449,7 +4489,25 @@
             <w:sz w:val="18"/>
             <w:u w:val="single"/>
           </w:rPr>
-          <w:t>csdl.ics.hawaii.edu/research/hackystat/</w:t>
+          <w:t>csdl.ics.hawaii.edu/research/</w:t>
+        </w:r>
+        <w:proofErr w:type="spellStart"/>
+        <w:r>
+          <w:rPr>
+            <w:color w:val="7F7F7F" w:themeColor="text1" w:themeTint="80"/>
+            <w:sz w:val="18"/>
+            <w:u w:val="single"/>
+          </w:rPr>
+          <w:t>hackystat</w:t>
+        </w:r>
+        <w:proofErr w:type="spellEnd"/>
+        <w:r>
+          <w:rPr>
+            <w:color w:val="7F7F7F" w:themeColor="text1" w:themeTint="80"/>
+            <w:sz w:val="18"/>
+            <w:u w:val="single"/>
+          </w:rPr>
+          <w:t>/</w:t>
         </w:r>
       </w:hyperlink>
       <w:r>
@@ -4486,8 +4544,18 @@
             <w:sz w:val="18"/>
             <w:u w:val="single"/>
           </w:rPr>
-          <w:t>github.com/hackystat</w:t>
+          <w:t>github.com/</w:t>
         </w:r>
+        <w:proofErr w:type="spellStart"/>
+        <w:r>
+          <w:rPr>
+            <w:color w:val="7F7F7F" w:themeColor="text1" w:themeTint="80"/>
+            <w:sz w:val="18"/>
+            <w:u w:val="single"/>
+          </w:rPr>
+          <w:t>hackystat</w:t>
+        </w:r>
+        <w:proofErr w:type="spellEnd"/>
       </w:hyperlink>
       <w:r>
         <w:rPr>
@@ -7757,6 +7825,8 @@
         </w:rPr>
         <w:t xml:space="preserve"> to write the method </w:t>
       </w:r>
+      <w:proofErr w:type="spellStart"/>
+      <w:proofErr w:type="gramStart"/>
       <w:r>
         <w:rPr>
           <w:rFonts w:ascii="Inconsolata" w:hAnsi="Inconsolata"/>
@@ -7764,7 +7834,27 @@
           <w:sz w:val="20"/>
           <w:szCs w:val="20"/>
         </w:rPr>
-        <w:t>averageSales()</w:t>
+        <w:t>averageSales</w:t>
+      </w:r>
+      <w:proofErr w:type="spellEnd"/>
+      <w:r>
+        <w:rPr>
+          <w:rFonts w:ascii="Inconsolata" w:hAnsi="Inconsolata"/>
+          <w:color w:val="3AAFA9"/>
+          <w:sz w:val="20"/>
+          <w:szCs w:val="20"/>
+        </w:rPr>
+        <w:t>(</w:t>
+      </w:r>
+      <w:proofErr w:type="gramEnd"/>
+      <w:r>
+        <w:rPr>
+          <w:rFonts w:ascii="Inconsolata" w:hAnsi="Inconsolata"/>
+          <w:color w:val="3AAFA9"/>
+          <w:sz w:val="20"/>
+          <w:szCs w:val="20"/>
+        </w:rPr>
+        <w:t>)</w:t>
       </w:r>
       <w:r>
         <w:rPr>
@@ -9831,6 +9921,8 @@
         </w:rPr>
         <w:t xml:space="preserve"> </w:t>
       </w:r>
+      <w:proofErr w:type="spellStart"/>
+      <w:proofErr w:type="gramStart"/>
       <w:r>
         <w:rPr>
           <w:rFonts w:ascii="Inconsolata" w:hAnsi="Inconsolata"/>
@@ -9838,8 +9930,9 @@
           <w:sz w:val="20"/>
           <w:szCs w:val="20"/>
         </w:rPr>
-        <w:t>averageSales(</w:t>
-      </w:r>
+        <w:t>averageSales</w:t>
+      </w:r>
+      <w:proofErr w:type="spellEnd"/>
       <w:r>
         <w:rPr>
           <w:rFonts w:ascii="Inconsolata" w:hAnsi="Inconsolata"/>
@@ -9847,53 +9940,9 @@
           <w:sz w:val="20"/>
           <w:szCs w:val="20"/>
         </w:rPr>
-        <w:t>)</w:t>
-      </w:r>
-      <w:r>
-        <w:rPr>
-          <w:rFonts w:ascii="Museo Sans Rounded 300" w:hAnsi="Museo Sans Rounded 300"/>
-          <w:color w:val="262626" w:themeColor="text1" w:themeTint="D9"/>
-          <w:sz w:val="20"/>
-          <w:szCs w:val="20"/>
-        </w:rPr>
-        <w:t xml:space="preserve"> </w:t>
-      </w:r>
-      <w:r>
-        <w:rPr>
-          <w:rFonts w:ascii="Museo Sans Rounded 300" w:hAnsi="Museo Sans Rounded 300"/>
-          <w:color w:val="262626" w:themeColor="text1" w:themeTint="D9"/>
-          <w:sz w:val="20"/>
-          <w:szCs w:val="20"/>
-        </w:rPr>
-        <w:t xml:space="preserve">she wrote was given a health percentage of 87% </w:t>
-      </w:r>
-      <w:r>
-        <w:rPr>
-          <w:rFonts w:ascii="Museo Sans Rounded 300" w:hAnsi="Museo Sans Rounded 300"/>
-          <w:color w:val="262626" w:themeColor="text1" w:themeTint="D9"/>
-          <w:sz w:val="20"/>
-          <w:szCs w:val="20"/>
-        </w:rPr>
-        <w:t>according to this software. The metho</w:t>
-      </w:r>
-      <w:r>
-        <w:rPr>
-          <w:rFonts w:ascii="Museo Sans Rounded 300" w:hAnsi="Museo Sans Rounded 300"/>
-          <w:color w:val="262626" w:themeColor="text1" w:themeTint="D9"/>
-          <w:sz w:val="20"/>
-          <w:szCs w:val="20"/>
-        </w:rPr>
-        <w:t>d</w:t>
-      </w:r>
-      <w:r>
-        <w:rPr>
-          <w:rFonts w:ascii="Museo Sans Rounded 300" w:hAnsi="Museo Sans Rounded 300"/>
-          <w:color w:val="262626" w:themeColor="text1" w:themeTint="D9"/>
-          <w:sz w:val="20"/>
-          <w:szCs w:val="20"/>
-        </w:rPr>
-        <w:t xml:space="preserve"> </w:t>
-      </w:r>
+        <w:t>(</w:t>
+      </w:r>
+      <w:proofErr w:type="gramEnd"/>
       <w:r>
         <w:rPr>
           <w:rFonts w:ascii="Inconsolata" w:hAnsi="Inconsolata"/>
@@ -9901,8 +9950,54 @@
           <w:sz w:val="20"/>
           <w:szCs w:val="20"/>
         </w:rPr>
-        <w:t>average</w:t>
-      </w:r>
+        <w:t>)</w:t>
+      </w:r>
+      <w:r>
+        <w:rPr>
+          <w:rFonts w:ascii="Museo Sans Rounded 300" w:hAnsi="Museo Sans Rounded 300"/>
+          <w:color w:val="262626" w:themeColor="text1" w:themeTint="D9"/>
+          <w:sz w:val="20"/>
+          <w:szCs w:val="20"/>
+        </w:rPr>
+        <w:t xml:space="preserve"> </w:t>
+      </w:r>
+      <w:r>
+        <w:rPr>
+          <w:rFonts w:ascii="Museo Sans Rounded 300" w:hAnsi="Museo Sans Rounded 300"/>
+          <w:color w:val="262626" w:themeColor="text1" w:themeTint="D9"/>
+          <w:sz w:val="20"/>
+          <w:szCs w:val="20"/>
+        </w:rPr>
+        <w:t xml:space="preserve">she wrote was given a health percentage of 87% </w:t>
+      </w:r>
+      <w:r>
+        <w:rPr>
+          <w:rFonts w:ascii="Museo Sans Rounded 300" w:hAnsi="Museo Sans Rounded 300"/>
+          <w:color w:val="262626" w:themeColor="text1" w:themeTint="D9"/>
+          <w:sz w:val="20"/>
+          <w:szCs w:val="20"/>
+        </w:rPr>
+        <w:t>according to this software. The metho</w:t>
+      </w:r>
+      <w:r>
+        <w:rPr>
+          <w:rFonts w:ascii="Museo Sans Rounded 300" w:hAnsi="Museo Sans Rounded 300"/>
+          <w:color w:val="262626" w:themeColor="text1" w:themeTint="D9"/>
+          <w:sz w:val="20"/>
+          <w:szCs w:val="20"/>
+        </w:rPr>
+        <w:t>d</w:t>
+      </w:r>
+      <w:r>
+        <w:rPr>
+          <w:rFonts w:ascii="Museo Sans Rounded 300" w:hAnsi="Museo Sans Rounded 300"/>
+          <w:color w:val="262626" w:themeColor="text1" w:themeTint="D9"/>
+          <w:sz w:val="20"/>
+          <w:szCs w:val="20"/>
+        </w:rPr>
+        <w:t xml:space="preserve"> </w:t>
+      </w:r>
+      <w:proofErr w:type="spellStart"/>
       <w:r>
         <w:rPr>
           <w:rFonts w:ascii="Inconsolata" w:hAnsi="Inconsolata"/>
@@ -9910,8 +10005,18 @@
           <w:sz w:val="20"/>
           <w:szCs w:val="20"/>
         </w:rPr>
+        <w:t>average</w:t>
+      </w:r>
+      <w:r>
+        <w:rPr>
+          <w:rFonts w:ascii="Inconsolata" w:hAnsi="Inconsolata"/>
+          <w:color w:val="3AAFA9"/>
+          <w:sz w:val="20"/>
+          <w:szCs w:val="20"/>
+        </w:rPr>
         <w:t>Sales</w:t>
       </w:r>
+      <w:proofErr w:type="spellEnd"/>
       <w:r>
         <w:rPr>
           <w:rFonts w:ascii="Museo Sans Rounded 300" w:hAnsi="Museo Sans Rounded 300"/>
@@ -11657,13 +11762,23 @@
                               </w:rPr>
                               <w:t xml:space="preserve">    </w:t>
                             </w:r>
+                            <w:proofErr w:type="gramStart"/>
                             <w:r>
                               <w:rPr>
                                 <w:rFonts w:ascii="Inconsolata" w:hAnsi="Inconsolata"/>
                                 <w:color w:val="3AAFA9"/>
                                 <w:szCs w:val="20"/>
                               </w:rPr>
-                              <w:t xml:space="preserve">and tiredness score (from </w:t>
+                              <w:t>and</w:t>
+                            </w:r>
+                            <w:proofErr w:type="gramEnd"/>
+                            <w:r>
+                              <w:rPr>
+                                <w:rFonts w:ascii="Inconsolata" w:hAnsi="Inconsolata"/>
+                                <w:color w:val="3AAFA9"/>
+                                <w:szCs w:val="20"/>
+                              </w:rPr>
+                              <w:t xml:space="preserve"> tiredness score (from </w:t>
                             </w:r>
                           </w:p>
                           <w:p>
@@ -11683,13 +11798,23 @@
                               </w:rPr>
                               <w:t xml:space="preserve">    </w:t>
                             </w:r>
+                            <w:proofErr w:type="gramStart"/>
                             <w:r>
                               <w:rPr>
                                 <w:rFonts w:ascii="Inconsolata" w:hAnsi="Inconsolata"/>
                                 <w:color w:val="3AAFA9"/>
                                 <w:szCs w:val="20"/>
                               </w:rPr>
-                              <w:t>previous section)</w:t>
+                              <w:t>previous</w:t>
+                            </w:r>
+                            <w:proofErr w:type="gramEnd"/>
+                            <w:r>
+                              <w:rPr>
+                                <w:rFonts w:ascii="Inconsolata" w:hAnsi="Inconsolata"/>
+                                <w:color w:val="3AAFA9"/>
+                                <w:szCs w:val="20"/>
+                              </w:rPr>
+                              <w:t xml:space="preserve"> section)</w:t>
                             </w:r>
                           </w:p>
                           <w:p>
@@ -11865,13 +11990,23 @@
                         </w:rPr>
                         <w:t xml:space="preserve">    </w:t>
                       </w:r>
+                      <w:proofErr w:type="gramStart"/>
                       <w:r>
                         <w:rPr>
                           <w:rFonts w:ascii="Inconsolata" w:hAnsi="Inconsolata"/>
                           <w:color w:val="3AAFA9"/>
                           <w:szCs w:val="20"/>
                         </w:rPr>
-                        <w:t xml:space="preserve">and tiredness score (from </w:t>
+                        <w:t>and</w:t>
+                      </w:r>
+                      <w:proofErr w:type="gramEnd"/>
+                      <w:r>
+                        <w:rPr>
+                          <w:rFonts w:ascii="Inconsolata" w:hAnsi="Inconsolata"/>
+                          <w:color w:val="3AAFA9"/>
+                          <w:szCs w:val="20"/>
+                        </w:rPr>
+                        <w:t xml:space="preserve"> tiredness score (from </w:t>
                       </w:r>
                     </w:p>
                     <w:p>
@@ -11891,13 +12026,23 @@
                         </w:rPr>
                         <w:t xml:space="preserve">    </w:t>
                       </w:r>
+                      <w:proofErr w:type="gramStart"/>
                       <w:r>
                         <w:rPr>
                           <w:rFonts w:ascii="Inconsolata" w:hAnsi="Inconsolata"/>
                           <w:color w:val="3AAFA9"/>
                           <w:szCs w:val="20"/>
                         </w:rPr>
-                        <w:t>previous section)</w:t>
+                        <w:t>previous</w:t>
+                      </w:r>
+                      <w:proofErr w:type="gramEnd"/>
+                      <w:r>
+                        <w:rPr>
+                          <w:rFonts w:ascii="Inconsolata" w:hAnsi="Inconsolata"/>
+                          <w:color w:val="3AAFA9"/>
+                          <w:szCs w:val="20"/>
+                        </w:rPr>
+                        <w:t xml:space="preserve"> section)</w:t>
                       </w:r>
                     </w:p>
                     <w:p>
@@ -12212,8 +12357,18 @@
             <w:sz w:val="18"/>
             <w:u w:val="single"/>
           </w:rPr>
-          <w:t>en.wikipedia.org/wiki/Big_Five_personality_traits</w:t>
+          <w:t>en.wikipedia.org/wiki/</w:t>
         </w:r>
+        <w:proofErr w:type="spellStart"/>
+        <w:r>
+          <w:rPr>
+            <w:color w:val="7F7F7F" w:themeColor="text1" w:themeTint="80"/>
+            <w:sz w:val="18"/>
+            <w:u w:val="single"/>
+          </w:rPr>
+          <w:t>Big_Five_personality_traits</w:t>
+        </w:r>
+        <w:proofErr w:type="spellEnd"/>
       </w:hyperlink>
       <w:r>
         <w:rPr>
@@ -13810,7 +13965,7 @@
           <w:rPr>
             <w:noProof/>
           </w:rPr>
-          <w:t>8</w:t>
+          <w:t>2</w:t>
         </w:r>
         <w:r>
           <w:rPr>
@@ -16409,7 +16564,7 @@
 </file>
 
 <file path=customXml/itemProps1.xml><?xml version="1.0" encoding="utf-8"?>
-<ds:datastoreItem xmlns:ds="http://schemas.openxmlformats.org/officeDocument/2006/customXml" ds:itemID="{0BBAEA02-6EC9-46F9-A98C-A7159A3A0CDE}">
+<ds:datastoreItem xmlns:ds="http://schemas.openxmlformats.org/officeDocument/2006/customXml" ds:itemID="{2556C54A-43EE-4442-BC02-1D05D295F1A2}">
   <ds:schemaRefs>
     <ds:schemaRef ds:uri="http://schemas.openxmlformats.org/officeDocument/2006/bibliography"/>
   </ds:schemaRefs>

</xml_diff>